<commit_message>
updated Security report after Chung's feedback
</commit_message>
<xml_diff>
--- a/documents/Security report.docx
+++ b/documents/Security report.docx
@@ -11,13 +11,457 @@
           <w:lang w:val="en-US"/>
         </w:rPr>
       </w:pPr>
-      <w:r>
+    </w:p>
+    <w:p>
+      <w:pPr>
+        <w:jc w:val="center"/>
         <w:rPr>
           <w:sz w:val="72"/>
           <w:szCs w:val="72"/>
           <w:lang w:val="en-US"/>
         </w:rPr>
+      </w:pPr>
+    </w:p>
+    <w:p>
+      <w:pPr>
+        <w:jc w:val="center"/>
+        <w:rPr>
+          <w:sz w:val="72"/>
+          <w:szCs w:val="72"/>
+          <w:lang w:val="en-US"/>
+        </w:rPr>
+      </w:pPr>
+    </w:p>
+    <w:p>
+      <w:pPr>
+        <w:rPr>
+          <w:sz w:val="72"/>
+          <w:szCs w:val="72"/>
+          <w:lang w:val="en-US"/>
+        </w:rPr>
+      </w:pPr>
+    </w:p>
+    <w:p>
+      <w:pPr>
+        <w:rPr>
+          <w:sz w:val="20"/>
+          <w:szCs w:val="20"/>
+          <w:lang w:val="en-US"/>
+        </w:rPr>
+      </w:pPr>
+    </w:p>
+    <w:p>
+      <w:pPr>
+        <w:jc w:val="center"/>
+        <w:rPr>
+          <w:sz w:val="72"/>
+          <w:szCs w:val="72"/>
+          <w:lang w:val="en-US"/>
+        </w:rPr>
+      </w:pPr>
+      <w:r>
+        <w:rPr>
+          <w:sz w:val="72"/>
+          <w:szCs w:val="72"/>
+          <w:lang w:val="en-US"/>
+        </w:rPr>
         <w:t>Security report</w:t>
+      </w:r>
+    </w:p>
+    <w:p>
+      <w:pPr>
+        <w:jc w:val="center"/>
+        <w:rPr>
+          <w:sz w:val="72"/>
+          <w:szCs w:val="72"/>
+          <w:lang w:val="en-US"/>
+        </w:rPr>
+      </w:pPr>
+    </w:p>
+    <w:p>
+      <w:pPr>
+        <w:jc w:val="center"/>
+        <w:rPr>
+          <w:sz w:val="72"/>
+          <w:szCs w:val="72"/>
+          <w:lang w:val="en-US"/>
+        </w:rPr>
+      </w:pPr>
+    </w:p>
+    <w:p>
+      <w:pPr>
+        <w:jc w:val="center"/>
+        <w:rPr>
+          <w:sz w:val="72"/>
+          <w:szCs w:val="72"/>
+          <w:lang w:val="en-US"/>
+        </w:rPr>
+      </w:pPr>
+    </w:p>
+    <w:p>
+      <w:pPr>
+        <w:jc w:val="center"/>
+        <w:rPr>
+          <w:sz w:val="72"/>
+          <w:szCs w:val="72"/>
+          <w:lang w:val="en-US"/>
+        </w:rPr>
+      </w:pPr>
+    </w:p>
+    <w:p>
+      <w:pPr>
+        <w:jc w:val="center"/>
+        <w:rPr>
+          <w:sz w:val="72"/>
+          <w:szCs w:val="72"/>
+          <w:lang w:val="en-US"/>
+        </w:rPr>
+      </w:pPr>
+    </w:p>
+    <w:p>
+      <w:pPr>
+        <w:jc w:val="center"/>
+        <w:rPr>
+          <w:sz w:val="20"/>
+          <w:szCs w:val="20"/>
+          <w:lang w:val="en-US"/>
+        </w:rPr>
+      </w:pPr>
+    </w:p>
+    <w:p>
+      <w:pPr>
+        <w:jc w:val="center"/>
+        <w:rPr>
+          <w:sz w:val="20"/>
+          <w:szCs w:val="20"/>
+          <w:lang w:val="en-US"/>
+        </w:rPr>
+      </w:pPr>
+    </w:p>
+    <w:p>
+      <w:pPr>
+        <w:jc w:val="center"/>
+        <w:rPr>
+          <w:sz w:val="20"/>
+          <w:szCs w:val="20"/>
+          <w:lang w:val="en-US"/>
+        </w:rPr>
+      </w:pPr>
+    </w:p>
+    <w:p>
+      <w:pPr>
+        <w:jc w:val="center"/>
+        <w:rPr>
+          <w:sz w:val="20"/>
+          <w:szCs w:val="20"/>
+          <w:lang w:val="en-US"/>
+        </w:rPr>
+      </w:pPr>
+    </w:p>
+    <w:p>
+      <w:pPr>
+        <w:jc w:val="center"/>
+        <w:rPr>
+          <w:sz w:val="20"/>
+          <w:szCs w:val="20"/>
+          <w:lang w:val="en-US"/>
+        </w:rPr>
+      </w:pPr>
+    </w:p>
+    <w:p>
+      <w:pPr>
+        <w:rPr>
+          <w:b/>
+          <w:bCs/>
+          <w:sz w:val="36"/>
+          <w:szCs w:val="36"/>
+          <w:lang w:val="en-US"/>
+        </w:rPr>
+      </w:pPr>
+      <w:r>
+        <w:rPr>
+          <w:b/>
+          <w:bCs/>
+          <w:sz w:val="36"/>
+          <w:szCs w:val="36"/>
+          <w:lang w:val="en-US"/>
+        </w:rPr>
+        <w:lastRenderedPageBreak/>
+        <w:t>Table of Contents</w:t>
+      </w:r>
+    </w:p>
+    <w:p>
+      <w:pPr>
+        <w:pStyle w:val="ListParagraph"/>
+        <w:numPr>
+          <w:ilvl w:val="0"/>
+          <w:numId w:val="1"/>
+        </w:numPr>
+        <w:rPr>
+          <w:sz w:val="36"/>
+          <w:szCs w:val="36"/>
+          <w:lang w:val="en-US"/>
+        </w:rPr>
+      </w:pPr>
+      <w:r>
+        <w:rPr>
+          <w:sz w:val="36"/>
+          <w:szCs w:val="36"/>
+          <w:lang w:val="en-US"/>
+        </w:rPr>
+        <w:t>Introduction</w:t>
+      </w:r>
+    </w:p>
+    <w:p>
+      <w:pPr>
+        <w:pStyle w:val="ListParagraph"/>
+        <w:numPr>
+          <w:ilvl w:val="0"/>
+          <w:numId w:val="1"/>
+        </w:numPr>
+        <w:rPr>
+          <w:sz w:val="36"/>
+          <w:szCs w:val="36"/>
+          <w:lang w:val="en-US"/>
+        </w:rPr>
+      </w:pPr>
+      <w:r>
+        <w:rPr>
+          <w:sz w:val="36"/>
+          <w:szCs w:val="36"/>
+          <w:lang w:val="en-US"/>
+        </w:rPr>
+        <w:t>Risk Overview</w:t>
+      </w:r>
+    </w:p>
+    <w:p>
+      <w:pPr>
+        <w:pStyle w:val="ListParagraph"/>
+        <w:numPr>
+          <w:ilvl w:val="0"/>
+          <w:numId w:val="1"/>
+        </w:numPr>
+        <w:rPr>
+          <w:sz w:val="36"/>
+          <w:szCs w:val="36"/>
+          <w:lang w:val="en-US"/>
+        </w:rPr>
+      </w:pPr>
+      <w:r>
+        <w:rPr>
+          <w:sz w:val="36"/>
+          <w:szCs w:val="36"/>
+          <w:lang w:val="en-US"/>
+        </w:rPr>
+        <w:t>Risk Explanation</w:t>
+      </w:r>
+    </w:p>
+    <w:p>
+      <w:pPr>
+        <w:jc w:val="center"/>
+        <w:rPr>
+          <w:sz w:val="72"/>
+          <w:szCs w:val="72"/>
+          <w:lang w:val="en-US"/>
+        </w:rPr>
+      </w:pPr>
+    </w:p>
+    <w:p>
+      <w:pPr>
+        <w:jc w:val="center"/>
+        <w:rPr>
+          <w:sz w:val="72"/>
+          <w:szCs w:val="72"/>
+          <w:lang w:val="en-US"/>
+        </w:rPr>
+      </w:pPr>
+    </w:p>
+    <w:p>
+      <w:pPr>
+        <w:jc w:val="center"/>
+        <w:rPr>
+          <w:sz w:val="72"/>
+          <w:szCs w:val="72"/>
+          <w:lang w:val="en-US"/>
+        </w:rPr>
+      </w:pPr>
+    </w:p>
+    <w:p>
+      <w:pPr>
+        <w:jc w:val="center"/>
+        <w:rPr>
+          <w:sz w:val="72"/>
+          <w:szCs w:val="72"/>
+          <w:lang w:val="en-US"/>
+        </w:rPr>
+      </w:pPr>
+    </w:p>
+    <w:p>
+      <w:pPr>
+        <w:jc w:val="center"/>
+        <w:rPr>
+          <w:sz w:val="72"/>
+          <w:szCs w:val="72"/>
+          <w:lang w:val="en-US"/>
+        </w:rPr>
+      </w:pPr>
+    </w:p>
+    <w:p>
+      <w:pPr>
+        <w:jc w:val="center"/>
+        <w:rPr>
+          <w:sz w:val="72"/>
+          <w:szCs w:val="72"/>
+          <w:lang w:val="en-US"/>
+        </w:rPr>
+      </w:pPr>
+    </w:p>
+    <w:p>
+      <w:pPr>
+        <w:jc w:val="center"/>
+        <w:rPr>
+          <w:sz w:val="72"/>
+          <w:szCs w:val="72"/>
+          <w:lang w:val="en-US"/>
+        </w:rPr>
+      </w:pPr>
+    </w:p>
+    <w:p>
+      <w:pPr>
+        <w:jc w:val="center"/>
+        <w:rPr>
+          <w:sz w:val="72"/>
+          <w:szCs w:val="72"/>
+          <w:lang w:val="en-US"/>
+        </w:rPr>
+      </w:pPr>
+    </w:p>
+    <w:p>
+      <w:pPr>
+        <w:rPr>
+          <w:sz w:val="72"/>
+          <w:szCs w:val="72"/>
+          <w:lang w:val="en-US"/>
+        </w:rPr>
+      </w:pPr>
+    </w:p>
+    <w:p>
+      <w:pPr>
+        <w:jc w:val="center"/>
+        <w:rPr>
+          <w:b/>
+          <w:bCs/>
+          <w:sz w:val="36"/>
+          <w:szCs w:val="36"/>
+          <w:lang w:val="en-US"/>
+        </w:rPr>
+      </w:pPr>
+    </w:p>
+    <w:p>
+      <w:pPr>
+        <w:jc w:val="center"/>
+        <w:rPr>
+          <w:b/>
+          <w:bCs/>
+          <w:sz w:val="36"/>
+          <w:szCs w:val="36"/>
+          <w:lang w:val="en-US"/>
+        </w:rPr>
+      </w:pPr>
+    </w:p>
+    <w:p>
+      <w:pPr>
+        <w:jc w:val="center"/>
+        <w:rPr>
+          <w:b/>
+          <w:bCs/>
+          <w:sz w:val="36"/>
+          <w:szCs w:val="36"/>
+          <w:lang w:val="en-US"/>
+        </w:rPr>
+      </w:pPr>
+    </w:p>
+    <w:p>
+      <w:pPr>
+        <w:rPr>
+          <w:b/>
+          <w:bCs/>
+          <w:sz w:val="36"/>
+          <w:szCs w:val="36"/>
+          <w:lang w:val="en-US"/>
+        </w:rPr>
+      </w:pPr>
+      <w:r>
+        <w:rPr>
+          <w:b/>
+          <w:bCs/>
+          <w:sz w:val="36"/>
+          <w:szCs w:val="36"/>
+          <w:lang w:val="en-US"/>
+        </w:rPr>
+        <w:lastRenderedPageBreak/>
+        <w:t>Introduction</w:t>
+      </w:r>
+    </w:p>
+    <w:p>
+      <w:pPr>
+        <w:rPr>
+          <w:rFonts w:ascii="Roboto" w:hAnsi="Roboto"/>
+          <w:lang w:val="en-US"/>
+        </w:rPr>
+      </w:pPr>
+      <w:r>
+        <w:rPr>
+          <w:rFonts w:ascii="Roboto" w:hAnsi="Roboto"/>
+          <w:lang w:val="en-US"/>
+        </w:rPr>
+        <w:t>This is a Security report that shows the top 10 OWASP risks and how they are tackled in my individual project “Babysita”. For every risk the likelihood, impact, risk, what I have done to prevent them and what could be done is described. For the taken risks there is a small explanation why I have done so</w:t>
+      </w:r>
+      <w:r>
+        <w:rPr>
+          <w:rFonts w:ascii="Roboto" w:hAnsi="Roboto"/>
+          <w:lang w:val="en-US"/>
+        </w:rPr>
+        <w:t xml:space="preserve"> (those risks are marked with colors for visual support)</w:t>
+      </w:r>
+      <w:r>
+        <w:rPr>
+          <w:rFonts w:ascii="Roboto" w:hAnsi="Roboto"/>
+          <w:lang w:val="en-US"/>
+        </w:rPr>
+        <w:t>.</w:t>
+      </w:r>
+    </w:p>
+    <w:p>
+      <w:pPr>
+        <w:rPr>
+          <w:b/>
+          <w:bCs/>
+          <w:sz w:val="36"/>
+          <w:szCs w:val="36"/>
+          <w:lang w:val="en-US"/>
+        </w:rPr>
+      </w:pPr>
+    </w:p>
+    <w:p>
+      <w:pPr>
+        <w:rPr>
+          <w:b/>
+          <w:bCs/>
+          <w:sz w:val="36"/>
+          <w:szCs w:val="36"/>
+          <w:lang w:val="en-US"/>
+        </w:rPr>
+      </w:pPr>
+      <w:r>
+        <w:rPr>
+          <w:b/>
+          <w:bCs/>
+          <w:sz w:val="36"/>
+          <w:szCs w:val="36"/>
+          <w:lang w:val="en-US"/>
+        </w:rPr>
+        <w:t>Risk overview</w:t>
       </w:r>
     </w:p>
     <w:p>
@@ -51,7 +495,7 @@
                     <pic:cNvPicPr/>
                   </pic:nvPicPr>
                   <pic:blipFill>
-                    <a:blip r:embed="rId4">
+                    <a:blip r:embed="rId5">
                       <a:extLst>
                         <a:ext uri="{28A0092B-C50C-407E-A947-70E740481C1C}">
                           <a14:useLocalDpi xmlns:a14="http://schemas.microsoft.com/office/drawing/2010/main" val="0"/>
@@ -105,6 +549,16 @@
           <w:szCs w:val="36"/>
           <w:lang w:val="en-US"/>
         </w:rPr>
+        <w:t xml:space="preserve">Risk </w:t>
+      </w:r>
+      <w:r>
+        <w:rPr>
+          <w:b/>
+          <w:bCs/>
+          <w:sz w:val="36"/>
+          <w:szCs w:val="36"/>
+          <w:lang w:val="en-US"/>
+        </w:rPr>
         <w:t>Explanation</w:t>
       </w:r>
     </w:p>
@@ -164,50 +618,117 @@
           <w:shd w:val="clear" w:color="auto" w:fill="FFFFFF"/>
           <w:lang w:val="en-US"/>
         </w:rPr>
-        <w:t>Currently “</w:t>
-      </w:r>
-      <w:proofErr w:type="spellStart"/>
-      <w:r>
-        <w:rPr>
-          <w:rFonts w:ascii="Roboto" w:hAnsi="Roboto"/>
-          <w:shd w:val="clear" w:color="auto" w:fill="FFFFFF"/>
-          <w:lang w:val="en-US"/>
-        </w:rPr>
-        <w:t>Babysita</w:t>
-      </w:r>
-      <w:proofErr w:type="spellEnd"/>
-      <w:r>
-        <w:rPr>
-          <w:rFonts w:ascii="Roboto" w:hAnsi="Roboto"/>
-          <w:shd w:val="clear" w:color="auto" w:fill="FFFFFF"/>
-          <w:lang w:val="en-US"/>
-        </w:rPr>
-        <w:t>” makes use of JWT token that is valid for a short period of time to prevent data stealing incase of token being leaked. Tokens are also created with a secret key. In the BE there are service methods that check if the User can modify a data or if it is an admin. Currently the server accepts request only from localhost:5173.</w:t>
-      </w:r>
-      <w:r>
-        <w:rPr>
-          <w:rFonts w:ascii="Roboto" w:hAnsi="Roboto"/>
-          <w:shd w:val="clear" w:color="auto" w:fill="FFFFFF"/>
-          <w:lang w:val="en-US"/>
-        </w:rPr>
-        <w:t xml:space="preserve"> I think this risk is HIGH because currently the access token is stored in a session which can be easily taken by a hacker.</w:t>
-      </w:r>
-    </w:p>
-    <w:p>
-      <w:pPr>
-        <w:rPr>
-          <w:rFonts w:ascii="Roboto" w:hAnsi="Roboto"/>
-          <w:shd w:val="clear" w:color="auto" w:fill="FFFFFF"/>
-          <w:lang w:val="en-US"/>
-        </w:rPr>
-      </w:pPr>
-      <w:r>
-        <w:rPr>
-          <w:rFonts w:ascii="Roboto" w:hAnsi="Roboto"/>
-          <w:shd w:val="clear" w:color="auto" w:fill="FFFFFF"/>
-          <w:lang w:val="en-US"/>
-        </w:rPr>
-        <w:t xml:space="preserve"> As a prevention I would want to introduce refresh token and use OAuth such as Google because it is made by professionals and is way more secure. A monitoring system that tracks user activity will be great. I am not planning to implement that due to limited time/technical knowledge.</w:t>
+        <w:t xml:space="preserve">Currently “Babysita” makes use of JWT token that is valid for a short period of time to prevent data stealing incase of token being leaked. Tokens are also created with a secret key. In the BE there are service methods that check if the User can modify a data or if it is an admin. </w:t>
+      </w:r>
+      <w:r>
+        <w:rPr>
+          <w:rFonts w:ascii="Roboto" w:hAnsi="Roboto"/>
+          <w:shd w:val="clear" w:color="auto" w:fill="FFFFFF"/>
+          <w:lang w:val="en-US"/>
+        </w:rPr>
+        <w:t>T</w:t>
+      </w:r>
+      <w:r>
+        <w:rPr>
+          <w:rFonts w:ascii="Roboto" w:hAnsi="Roboto"/>
+          <w:shd w:val="clear" w:color="auto" w:fill="FFFFFF"/>
+          <w:lang w:val="en-US"/>
+        </w:rPr>
+        <w:t>he server accepts request only from localhost:5173.</w:t>
+      </w:r>
+    </w:p>
+    <w:p>
+      <w:pPr>
+        <w:rPr>
+          <w:rFonts w:ascii="Roboto" w:hAnsi="Roboto"/>
+          <w:shd w:val="clear" w:color="auto" w:fill="FFFFFF"/>
+          <w:lang w:val="en-US"/>
+        </w:rPr>
+      </w:pPr>
+      <w:r>
+        <w:rPr>
+          <w:rFonts w:ascii="Roboto" w:hAnsi="Roboto"/>
+          <w:shd w:val="clear" w:color="auto" w:fill="FFFFFF"/>
+          <w:lang w:val="en-US"/>
+        </w:rPr>
+        <w:lastRenderedPageBreak/>
+        <w:t xml:space="preserve">I think this risk is </w:t>
+      </w:r>
+      <w:r>
+        <w:rPr>
+          <w:rFonts w:ascii="Roboto" w:hAnsi="Roboto"/>
+          <w:color w:val="FF0000"/>
+          <w:shd w:val="clear" w:color="auto" w:fill="FFFFFF"/>
+          <w:lang w:val="en-US"/>
+        </w:rPr>
+        <w:t>HIGH</w:t>
+      </w:r>
+      <w:r>
+        <w:rPr>
+          <w:rFonts w:ascii="Roboto" w:hAnsi="Roboto"/>
+          <w:shd w:val="clear" w:color="auto" w:fill="FFFFFF"/>
+          <w:lang w:val="en-US"/>
+        </w:rPr>
+        <w:t xml:space="preserve"> because currently the access token is stored in a session which can be easily taken by a hacker</w:t>
+      </w:r>
+      <w:r>
+        <w:rPr>
+          <w:rFonts w:ascii="Roboto" w:hAnsi="Roboto"/>
+          <w:shd w:val="clear" w:color="auto" w:fill="FFFFFF"/>
+          <w:lang w:val="en-US"/>
+        </w:rPr>
+        <w:t xml:space="preserve"> (</w:t>
+      </w:r>
+      <w:r>
+        <w:rPr>
+          <w:rFonts w:ascii="Roboto" w:hAnsi="Roboto"/>
+          <w:b/>
+          <w:bCs/>
+          <w:shd w:val="clear" w:color="auto" w:fill="FFFFFF"/>
+          <w:lang w:val="en-US"/>
+        </w:rPr>
+        <w:t>Vulnerability to Cross-Site Scripting (XSS) Attacks</w:t>
+      </w:r>
+      <w:r>
+        <w:rPr>
+          <w:rFonts w:ascii="Roboto" w:hAnsi="Roboto"/>
+          <w:shd w:val="clear" w:color="auto" w:fill="FFFFFF"/>
+          <w:lang w:val="en-US"/>
+        </w:rPr>
+        <w:t>)</w:t>
+      </w:r>
+      <w:r>
+        <w:rPr>
+          <w:rFonts w:ascii="Roboto" w:hAnsi="Roboto"/>
+          <w:shd w:val="clear" w:color="auto" w:fill="FFFFFF"/>
+          <w:lang w:val="en-US"/>
+        </w:rPr>
+        <w:t>.</w:t>
+      </w:r>
+      <w:r>
+        <w:rPr>
+          <w:rFonts w:ascii="Roboto" w:hAnsi="Roboto"/>
+          <w:shd w:val="clear" w:color="auto" w:fill="FFFFFF"/>
+          <w:lang w:val="en-US"/>
+        </w:rPr>
+        <w:t xml:space="preserve"> Another reason for that is the fact that I have not implemented refresh token because it is out of the scope for the semester.</w:t>
+      </w:r>
+    </w:p>
+    <w:p>
+      <w:pPr>
+        <w:rPr>
+          <w:rFonts w:ascii="Roboto" w:hAnsi="Roboto"/>
+          <w:shd w:val="clear" w:color="auto" w:fill="FFFFFF"/>
+          <w:lang w:val="en-US"/>
+        </w:rPr>
+      </w:pPr>
+      <w:r>
+        <w:rPr>
+          <w:rFonts w:ascii="Roboto" w:hAnsi="Roboto"/>
+          <w:shd w:val="clear" w:color="auto" w:fill="FFFFFF"/>
+          <w:lang w:val="en-US"/>
+        </w:rPr>
+        <w:t>As a prevention I would want to introduce refresh token and use OAuth such as Google because it is made by professionals and is way more secure. A monitoring system that tracks user activity will be great. I am not planning to implement that due to limited time/technical knowledge.</w:t>
       </w:r>
     </w:p>
     <w:p>
@@ -336,7 +857,43 @@
           <w:rFonts w:ascii="Roboto" w:hAnsi="Roboto"/>
           <w:lang w:val="en-US"/>
         </w:rPr>
-        <w:t xml:space="preserve">I have implemented a Password hasher and the user data that is being send as a response does not contain sensitive data (in my case the password). I have marked this risk as MODERATE because I make use of HTTP instead of HTTPS. </w:t>
+        <w:t xml:space="preserve">I have implemented a Password hasher and the user data that is being send as a response does not contain sensitive data (in my case the password). I have marked this risk as </w:t>
+      </w:r>
+      <w:r>
+        <w:rPr>
+          <w:rFonts w:ascii="Roboto" w:hAnsi="Roboto"/>
+          <w:color w:val="FFC000"/>
+          <w:lang w:val="en-US"/>
+        </w:rPr>
+        <w:t>MODERATE</w:t>
+      </w:r>
+      <w:r>
+        <w:rPr>
+          <w:rFonts w:ascii="Roboto" w:hAnsi="Roboto"/>
+          <w:lang w:val="en-US"/>
+        </w:rPr>
+        <w:t xml:space="preserve"> because I make use of HTTP instead of HTTPS. </w:t>
+      </w:r>
+      <w:r>
+        <w:rPr>
+          <w:rFonts w:ascii="Roboto" w:hAnsi="Roboto"/>
+          <w:lang w:val="en-US"/>
+        </w:rPr>
+        <w:t xml:space="preserve">I am taking this risk </w:t>
+      </w:r>
+      <w:r>
+        <w:rPr>
+          <w:rFonts w:ascii="Roboto" w:hAnsi="Roboto"/>
+          <w:lang w:val="en-US"/>
+        </w:rPr>
+        <w:t>since</w:t>
+      </w:r>
+      <w:r>
+        <w:rPr>
+          <w:rFonts w:ascii="Roboto" w:hAnsi="Roboto"/>
+          <w:lang w:val="en-US"/>
+        </w:rPr>
+        <w:t xml:space="preserve"> the possible solution that I mentioned is out of the scope for this semester.</w:t>
       </w:r>
     </w:p>
     <w:p>
@@ -539,6 +1096,22 @@
     <w:p>
       <w:pPr>
         <w:rPr>
+          <w:rFonts w:ascii="Roboto" w:hAnsi="Roboto" w:cstheme="minorHAnsi"/>
+          <w:lang w:val="en-US"/>
+        </w:rPr>
+      </w:pPr>
+    </w:p>
+    <w:p>
+      <w:pPr>
+        <w:rPr>
+          <w:rFonts w:ascii="Roboto" w:hAnsi="Roboto" w:cstheme="minorHAnsi"/>
+          <w:lang w:val="en-US"/>
+        </w:rPr>
+      </w:pPr>
+    </w:p>
+    <w:p>
+      <w:pPr>
+        <w:rPr>
           <w:rFonts w:cstheme="minorHAnsi"/>
           <w:sz w:val="32"/>
           <w:szCs w:val="32"/>
@@ -552,6 +1125,7 @@
           <w:szCs w:val="32"/>
           <w:lang w:val="en-US"/>
         </w:rPr>
+        <w:lastRenderedPageBreak/>
         <w:t>A05:2021-Security Misconfiguration</w:t>
       </w:r>
       <w:r>
@@ -626,32 +1200,58 @@
           <w:rFonts w:ascii="Roboto" w:hAnsi="Roboto" w:cstheme="minorHAnsi"/>
           <w:lang w:val="en-US"/>
         </w:rPr>
-        <w:t>I would change from developing environment to production one. The risk is HIGH because I am completely unprotected.</w:t>
-      </w:r>
-    </w:p>
-    <w:p>
-      <w:pPr>
-        <w:rPr>
-          <w:rFonts w:ascii="Roboto" w:hAnsi="Roboto" w:cstheme="minorHAnsi"/>
-          <w:lang w:val="en-US"/>
-        </w:rPr>
-      </w:pPr>
-    </w:p>
-    <w:p>
-      <w:pPr>
-        <w:rPr>
-          <w:rFonts w:ascii="Roboto" w:hAnsi="Roboto" w:cstheme="minorHAnsi"/>
-          <w:lang w:val="en-US"/>
-        </w:rPr>
-      </w:pPr>
-    </w:p>
-    <w:p>
-      <w:pPr>
-        <w:rPr>
-          <w:rFonts w:ascii="Roboto" w:hAnsi="Roboto" w:cstheme="minorHAnsi"/>
-          <w:lang w:val="en-US"/>
-        </w:rPr>
-      </w:pPr>
+        <w:t xml:space="preserve">I would change from developing environment to production one. The risk is </w:t>
+      </w:r>
+      <w:r>
+        <w:rPr>
+          <w:rFonts w:ascii="Roboto" w:hAnsi="Roboto" w:cstheme="minorHAnsi"/>
+          <w:color w:val="FF0000"/>
+          <w:lang w:val="en-US"/>
+        </w:rPr>
+        <w:t xml:space="preserve">HIGH </w:t>
+      </w:r>
+      <w:r>
+        <w:rPr>
+          <w:rFonts w:ascii="Roboto" w:hAnsi="Roboto" w:cstheme="minorHAnsi"/>
+          <w:lang w:val="en-US"/>
+        </w:rPr>
+        <w:t>because I am completely unprotected.</w:t>
+      </w:r>
+      <w:r>
+        <w:rPr>
+          <w:rFonts w:ascii="Roboto" w:hAnsi="Roboto" w:cstheme="minorHAnsi"/>
+          <w:lang w:val="en-US"/>
+        </w:rPr>
+        <w:t xml:space="preserve"> This is </w:t>
+      </w:r>
+      <w:r>
+        <w:rPr>
+          <w:rFonts w:ascii="Roboto" w:hAnsi="Roboto" w:cstheme="minorHAnsi"/>
+          <w:lang w:val="en-US"/>
+        </w:rPr>
+        <w:t>since</w:t>
+      </w:r>
+      <w:r>
+        <w:rPr>
+          <w:rFonts w:ascii="Roboto" w:hAnsi="Roboto" w:cstheme="minorHAnsi"/>
+          <w:lang w:val="en-US"/>
+        </w:rPr>
+        <w:t xml:space="preserve"> some of the requirements for semester 3 have deprecated features and they are mandatory so I cannot avoid that, as for the database user account it will require me to modify so</w:t>
+      </w:r>
+      <w:r>
+        <w:rPr>
+          <w:rFonts w:ascii="Roboto" w:hAnsi="Roboto" w:cstheme="minorHAnsi"/>
+          <w:lang w:val="en-US"/>
+        </w:rPr>
+        <w:t>me of my application properties which may lead to unexpected bugs that I might find too late and could result into a penalty for my final grade.</w:t>
+      </w:r>
+      <w:r>
+        <w:rPr>
+          <w:rFonts w:ascii="Roboto" w:hAnsi="Roboto" w:cstheme="minorHAnsi"/>
+          <w:lang w:val="en-US"/>
+        </w:rPr>
+        <w:t xml:space="preserve"> </w:t>
+      </w:r>
     </w:p>
     <w:p>
       <w:pPr>
@@ -819,7 +1419,22 @@
           <w:rFonts w:ascii="Roboto" w:hAnsi="Roboto" w:cstheme="minorHAnsi"/>
           <w:lang w:val="en-US"/>
         </w:rPr>
-        <w:t xml:space="preserve">Currently I have implemented a password hashing and password complexity in the FE. My JWT token is sored in the browser session. I have marked this risk as MODERATE since the token can be stolen from the session </w:t>
+        <w:t xml:space="preserve">Currently I have implemented a password hashing and password complexity in the FE. My JWT token is sored in the browser session. I have marked this risk as </w:t>
+      </w:r>
+      <w:r>
+        <w:rPr>
+          <w:rFonts w:ascii="Roboto" w:hAnsi="Roboto" w:cstheme="minorHAnsi"/>
+          <w:color w:val="FFC000"/>
+          <w:lang w:val="en-US"/>
+        </w:rPr>
+        <w:t xml:space="preserve">MODERATE </w:t>
+      </w:r>
+      <w:r>
+        <w:rPr>
+          <w:rFonts w:ascii="Roboto" w:hAnsi="Roboto" w:cstheme="minorHAnsi"/>
+          <w:lang w:val="en-US"/>
+        </w:rPr>
+        <w:t xml:space="preserve">since the token can be stolen from the session </w:t>
       </w:r>
       <w:r>
         <w:rPr>
@@ -835,6 +1450,13 @@
         </w:rPr>
         <w:t xml:space="preserve"> and the fact that I do not check for password complexity on the BE.</w:t>
       </w:r>
+      <w:r>
+        <w:rPr>
+          <w:rFonts w:ascii="Roboto" w:hAnsi="Roboto" w:cstheme="minorHAnsi"/>
+          <w:lang w:val="en-US"/>
+        </w:rPr>
+        <w:t xml:space="preserve"> I take this risk for the token due to my tech knowledge limitation and as for the password complexity and login attempts is because of time limitations (I do not want to risk having bugs in the last Sprint).</w:t>
+      </w:r>
     </w:p>
     <w:p>
       <w:pPr>
@@ -936,6 +1558,7 @@
           <w:rFonts w:ascii="Roboto" w:hAnsi="Roboto" w:cstheme="minorHAnsi"/>
           <w:lang w:val="en-US"/>
         </w:rPr>
+        <w:lastRenderedPageBreak/>
         <w:t>As additional measures I would love to have a monitoring system that validates data integrity.</w:t>
       </w:r>
     </w:p>
@@ -950,6 +1573,22 @@
     <w:p>
       <w:pPr>
         <w:rPr>
+          <w:rFonts w:ascii="Roboto" w:hAnsi="Roboto" w:cstheme="minorHAnsi"/>
+          <w:lang w:val="en-US"/>
+        </w:rPr>
+      </w:pPr>
+    </w:p>
+    <w:p>
+      <w:pPr>
+        <w:rPr>
+          <w:rFonts w:ascii="Roboto" w:hAnsi="Roboto" w:cstheme="minorHAnsi"/>
+          <w:lang w:val="en-US"/>
+        </w:rPr>
+      </w:pPr>
+    </w:p>
+    <w:p>
+      <w:pPr>
+        <w:rPr>
           <w:rFonts w:cstheme="minorHAnsi"/>
           <w:sz w:val="32"/>
           <w:szCs w:val="32"/>
@@ -1044,7 +1683,22 @@
           <w:rFonts w:ascii="Roboto" w:hAnsi="Roboto" w:cstheme="minorHAnsi"/>
           <w:lang w:val="en-US"/>
         </w:rPr>
-        <w:t xml:space="preserve"> This risk for me is HIGH because I cannot do anything for this risk due to lack of technical knowledge. If </w:t>
+        <w:t xml:space="preserve"> This risk for me is </w:t>
+      </w:r>
+      <w:r>
+        <w:rPr>
+          <w:rFonts w:ascii="Roboto" w:hAnsi="Roboto" w:cstheme="minorHAnsi"/>
+          <w:color w:val="FF0000"/>
+          <w:lang w:val="en-US"/>
+        </w:rPr>
+        <w:t xml:space="preserve">HIGH </w:t>
+      </w:r>
+      <w:r>
+        <w:rPr>
+          <w:rFonts w:ascii="Roboto" w:hAnsi="Roboto" w:cstheme="minorHAnsi"/>
+          <w:lang w:val="en-US"/>
+        </w:rPr>
+        <w:t xml:space="preserve">because I cannot do anything for this risk due to lack of technical knowledge. If </w:t>
       </w:r>
       <w:r>
         <w:rPr>
@@ -1091,16 +1745,7 @@
           <w:szCs w:val="32"/>
           <w:lang w:val="en-US"/>
         </w:rPr>
-        <w:lastRenderedPageBreak/>
-        <w:t>A10:2021-Server-Side Request Forgery</w:t>
-      </w:r>
-      <w:r>
-        <w:rPr>
-          <w:sz w:val="32"/>
-          <w:szCs w:val="32"/>
-          <w:lang w:val="en-US"/>
-        </w:rPr>
-        <w:t>:</w:t>
+        <w:t>A10:2021-Server-Side Request Forgery:</w:t>
       </w:r>
     </w:p>
     <w:p>
@@ -1179,25 +1824,7 @@
           <w:shd w:val="clear" w:color="auto" w:fill="FFFFFF"/>
           <w:lang w:val="en-US"/>
         </w:rPr>
-        <w:t xml:space="preserve"> This risk is Low for “</w:t>
-      </w:r>
-      <w:proofErr w:type="spellStart"/>
-      <w:r>
-        <w:rPr>
-          <w:rFonts w:ascii="Roboto" w:hAnsi="Roboto"/>
-          <w:shd w:val="clear" w:color="auto" w:fill="FFFFFF"/>
-          <w:lang w:val="en-US"/>
-        </w:rPr>
-        <w:t>Babysita</w:t>
-      </w:r>
-      <w:proofErr w:type="spellEnd"/>
-      <w:r>
-        <w:rPr>
-          <w:rFonts w:ascii="Roboto" w:hAnsi="Roboto"/>
-          <w:shd w:val="clear" w:color="auto" w:fill="FFFFFF"/>
-          <w:lang w:val="en-US"/>
-        </w:rPr>
-        <w:t xml:space="preserve">” </w:t>
+        <w:t xml:space="preserve"> This risk is Low for “Babysita” </w:t>
       </w:r>
       <w:r>
         <w:rPr>
@@ -1332,6 +1959,103 @@
     </w:sectPr>
   </w:body>
 </w:document>
+</file>
+
+<file path=word/numbering.xml><?xml version="1.0" encoding="utf-8"?>
+<w:numbering xmlns:wpc="http://schemas.microsoft.com/office/word/2010/wordprocessingCanvas" xmlns:cx="http://schemas.microsoft.com/office/drawing/2014/chartex" xmlns:cx1="http://schemas.microsoft.com/office/drawing/2015/9/8/chartex" xmlns:cx2="http://schemas.microsoft.com/office/drawing/2015/10/21/chartex" xmlns:cx3="http://schemas.microsoft.com/office/drawing/2016/5/9/chartex" xmlns:cx4="http://schemas.microsoft.com/office/drawing/2016/5/10/chartex" xmlns:cx5="http://schemas.microsoft.com/office/drawing/2016/5/11/chartex" xmlns:cx6="http://schemas.microsoft.com/office/drawing/2016/5/12/chartex" xmlns:cx7="http://schemas.microsoft.com/office/drawing/2016/5/13/chartex" xmlns:cx8="http://schemas.microsoft.com/office/drawing/2016/5/14/chartex" xmlns:mc="http://schemas.openxmlformats.org/markup-compatibility/2006" xmlns:aink="http://schemas.microsoft.com/office/drawing/2016/ink" xmlns:am3d="http://schemas.microsoft.com/office/drawing/2017/model3d" xmlns:o="urn:schemas-microsoft-com:office:office" xmlns:oel="http://schemas.microsoft.com/office/2019/extlst" xmlns:r="http://schemas.openxmlformats.org/officeDocument/2006/relationships" xmlns:m="http://schemas.openxmlformats.org/officeDocument/2006/math" xmlns:v="urn:schemas-microsoft-com:vml" xmlns:wp14="http://schemas.microsoft.com/office/word/2010/wordprocessingDrawing" xmlns:wp="http://schemas.openxmlformats.org/drawingml/2006/wordprocessingDrawing" xmlns:w10="urn:schemas-microsoft-com:office:word" xmlns:w="http://schemas.openxmlformats.org/wordprocessingml/2006/main" xmlns:w14="http://schemas.microsoft.com/office/word/2010/wordml" xmlns:w15="http://schemas.microsoft.com/office/word/2012/wordml" xmlns:w16cex="http://schemas.microsoft.com/office/word/2018/wordml/cex" xmlns:w16cid="http://schemas.microsoft.com/office/word/2016/wordml/cid" xmlns:w16="http://schemas.microsoft.com/office/word/2018/wordml" xmlns:w16sdtdh="http://schemas.microsoft.com/office/word/2020/wordml/sdtdatahash" xmlns:w16se="http://schemas.microsoft.com/office/word/2015/wordml/symex" xmlns:wpg="http://schemas.microsoft.com/office/word/2010/wordprocessingGroup" xmlns:wpi="http://schemas.microsoft.com/office/word/2010/wordprocessingInk" xmlns:wne="http://schemas.microsoft.com/office/word/2006/wordml" xmlns:wps="http://schemas.microsoft.com/office/word/2010/wordprocessingShape" mc:Ignorable="w14 w15 w16se w16cid w16 w16cex w16sdtdh wp14">
+  <w:abstractNum w:abstractNumId="0" w15:restartNumberingAfterBreak="0">
+    <w:nsid w:val="5B370E39"/>
+    <w:multiLevelType w:val="hybridMultilevel"/>
+    <w:tmpl w:val="157E0AF6"/>
+    <w:lvl w:ilvl="0" w:tplc="0402000F">
+      <w:start w:val="1"/>
+      <w:numFmt w:val="decimal"/>
+      <w:lvlText w:val="%1."/>
+      <w:lvlJc w:val="left"/>
+      <w:pPr>
+        <w:ind w:left="720" w:hanging="360"/>
+      </w:pPr>
+      <w:rPr>
+        <w:rFonts w:hint="default"/>
+      </w:rPr>
+    </w:lvl>
+    <w:lvl w:ilvl="1" w:tplc="04020019" w:tentative="1">
+      <w:start w:val="1"/>
+      <w:numFmt w:val="lowerLetter"/>
+      <w:lvlText w:val="%2."/>
+      <w:lvlJc w:val="left"/>
+      <w:pPr>
+        <w:ind w:left="1440" w:hanging="360"/>
+      </w:pPr>
+    </w:lvl>
+    <w:lvl w:ilvl="2" w:tplc="0402001B" w:tentative="1">
+      <w:start w:val="1"/>
+      <w:numFmt w:val="lowerRoman"/>
+      <w:lvlText w:val="%3."/>
+      <w:lvlJc w:val="right"/>
+      <w:pPr>
+        <w:ind w:left="2160" w:hanging="180"/>
+      </w:pPr>
+    </w:lvl>
+    <w:lvl w:ilvl="3" w:tplc="0402000F" w:tentative="1">
+      <w:start w:val="1"/>
+      <w:numFmt w:val="decimal"/>
+      <w:lvlText w:val="%4."/>
+      <w:lvlJc w:val="left"/>
+      <w:pPr>
+        <w:ind w:left="2880" w:hanging="360"/>
+      </w:pPr>
+    </w:lvl>
+    <w:lvl w:ilvl="4" w:tplc="04020019" w:tentative="1">
+      <w:start w:val="1"/>
+      <w:numFmt w:val="lowerLetter"/>
+      <w:lvlText w:val="%5."/>
+      <w:lvlJc w:val="left"/>
+      <w:pPr>
+        <w:ind w:left="3600" w:hanging="360"/>
+      </w:pPr>
+    </w:lvl>
+    <w:lvl w:ilvl="5" w:tplc="0402001B" w:tentative="1">
+      <w:start w:val="1"/>
+      <w:numFmt w:val="lowerRoman"/>
+      <w:lvlText w:val="%6."/>
+      <w:lvlJc w:val="right"/>
+      <w:pPr>
+        <w:ind w:left="4320" w:hanging="180"/>
+      </w:pPr>
+    </w:lvl>
+    <w:lvl w:ilvl="6" w:tplc="0402000F" w:tentative="1">
+      <w:start w:val="1"/>
+      <w:numFmt w:val="decimal"/>
+      <w:lvlText w:val="%7."/>
+      <w:lvlJc w:val="left"/>
+      <w:pPr>
+        <w:ind w:left="5040" w:hanging="360"/>
+      </w:pPr>
+    </w:lvl>
+    <w:lvl w:ilvl="7" w:tplc="04020019" w:tentative="1">
+      <w:start w:val="1"/>
+      <w:numFmt w:val="lowerLetter"/>
+      <w:lvlText w:val="%8."/>
+      <w:lvlJc w:val="left"/>
+      <w:pPr>
+        <w:ind w:left="5760" w:hanging="360"/>
+      </w:pPr>
+    </w:lvl>
+    <w:lvl w:ilvl="8" w:tplc="0402001B" w:tentative="1">
+      <w:start w:val="1"/>
+      <w:numFmt w:val="lowerRoman"/>
+      <w:lvlText w:val="%9."/>
+      <w:lvlJc w:val="right"/>
+      <w:pPr>
+        <w:ind w:left="6480" w:hanging="180"/>
+      </w:pPr>
+    </w:lvl>
+  </w:abstractNum>
+  <w:num w:numId="1" w16cid:durableId="1185637255">
+    <w:abstractNumId w:val="0"/>
+  </w:num>
+</w:numbering>
 </file>
 
 <file path=word/styles.xml><?xml version="1.0" encoding="utf-8"?>
@@ -1762,6 +2486,17 @@
     <w:semiHidden/>
     <w:unhideWhenUsed/>
   </w:style>
+  <w:style w:type="paragraph" w:styleId="ListParagraph">
+    <w:name w:val="List Paragraph"/>
+    <w:basedOn w:val="Normal"/>
+    <w:uiPriority w:val="34"/>
+    <w:qFormat/>
+    <w:rsid w:val="00B654F7"/>
+    <w:pPr>
+      <w:ind w:left="720"/>
+      <w:contextualSpacing/>
+    </w:pPr>
+  </w:style>
 </w:styles>
 </file>
 

</xml_diff>